<commit_message>
User manual: Install and run added. License text changed a little.
</commit_message>
<xml_diff>
--- a/doc/user/GeneralGuiUserManual.docx
+++ b/doc/user/GeneralGuiUserManual.docx
@@ -222,6 +222,7 @@
                   <w:pStyle w:val="Geenafstand"/>
                   <w:rPr>
                     <w:color w:val="7F7F7F" w:themeColor="accent1"/>
+                    <w:lang w:val="nl-NL"/>
                   </w:rPr>
                 </w:pPr>
               </w:p>
@@ -494,7 +495,7 @@
             </w:rPr>
             <w:fldChar w:fldCharType="separate"/>
           </w:r>
-          <w:hyperlink w:anchor="_Toc359868838" w:history="1">
+          <w:hyperlink w:anchor="_Toc384100595" w:history="1">
             <w:r>
               <w:rPr>
                 <w:rStyle w:val="Hyperlink"/>
@@ -521,7 +522,7 @@
                 <w:noProof/>
                 <w:webHidden/>
               </w:rPr>
-              <w:instrText xml:space="preserve"> PAGEREF _Toc359868838 \h </w:instrText>
+              <w:instrText xml:space="preserve"> PAGEREF _Toc384100595 \h </w:instrText>
             </w:r>
             <w:r>
               <w:rPr>
@@ -563,7 +564,7 @@
               <w:noProof/>
             </w:rPr>
           </w:pPr>
-          <w:hyperlink w:anchor="_Toc359868839" w:history="1">
+          <w:hyperlink w:anchor="_Toc384100596" w:history="1">
             <w:r>
               <w:rPr>
                 <w:rStyle w:val="Hyperlink"/>
@@ -590,7 +591,7 @@
                 <w:noProof/>
                 <w:webHidden/>
               </w:rPr>
-              <w:instrText xml:space="preserve"> PAGEREF _Toc359868839 \h </w:instrText>
+              <w:instrText xml:space="preserve"> PAGEREF _Toc384100596 \h </w:instrText>
             </w:r>
             <w:r>
               <w:rPr>
@@ -632,13 +633,13 @@
               <w:noProof/>
             </w:rPr>
           </w:pPr>
-          <w:hyperlink w:anchor="_Toc359868840" w:history="1">
+          <w:hyperlink w:anchor="_Toc384100597" w:history="1">
             <w:r>
               <w:rPr>
                 <w:rStyle w:val="Hyperlink"/>
                 <w:noProof/>
               </w:rPr>
-              <w:t>CREATING A WORKSPACE</w:t>
+              <w:t>Download and run HUSACCT</w:t>
             </w:r>
             <w:r>
               <w:rPr>
@@ -659,7 +660,7 @@
                 <w:noProof/>
                 <w:webHidden/>
               </w:rPr>
-              <w:instrText xml:space="preserve"> PAGEREF _Toc359868840 \h </w:instrText>
+              <w:instrText xml:space="preserve"> PAGEREF _Toc384100597 \h </w:instrText>
             </w:r>
             <w:r>
               <w:rPr>
@@ -701,13 +702,13 @@
               <w:noProof/>
             </w:rPr>
           </w:pPr>
-          <w:hyperlink w:anchor="_Toc359868841" w:history="1">
+          <w:hyperlink w:anchor="_Toc384100598" w:history="1">
             <w:r>
               <w:rPr>
                 <w:rStyle w:val="Hyperlink"/>
                 <w:noProof/>
               </w:rPr>
-              <w:t>SAVING A WORKSPACE</w:t>
+              <w:t>CREATING A WORKSPACE</w:t>
             </w:r>
             <w:r>
               <w:rPr>
@@ -728,7 +729,7 @@
                 <w:noProof/>
                 <w:webHidden/>
               </w:rPr>
-              <w:instrText xml:space="preserve"> PAGEREF _Toc359868841 \h </w:instrText>
+              <w:instrText xml:space="preserve"> PAGEREF _Toc384100598 \h </w:instrText>
             </w:r>
             <w:r>
               <w:rPr>
@@ -748,7 +749,7 @@
                 <w:noProof/>
                 <w:webHidden/>
               </w:rPr>
-              <w:t>4</w:t>
+              <w:t>3</w:t>
             </w:r>
             <w:r>
               <w:rPr>
@@ -770,12 +771,81 @@
               <w:noProof/>
             </w:rPr>
           </w:pPr>
-          <w:hyperlink w:anchor="_Toc359868842" w:history="1">
+          <w:hyperlink w:anchor="_Toc384100599" w:history="1">
             <w:r>
               <w:rPr>
                 <w:rStyle w:val="Hyperlink"/>
                 <w:noProof/>
               </w:rPr>
+              <w:t>SAVING A WORKSPACE</w:t>
+            </w:r>
+            <w:r>
+              <w:rPr>
+                <w:noProof/>
+                <w:webHidden/>
+              </w:rPr>
+              <w:tab/>
+            </w:r>
+            <w:r>
+              <w:rPr>
+                <w:noProof/>
+                <w:webHidden/>
+              </w:rPr>
+              <w:fldChar w:fldCharType="begin"/>
+            </w:r>
+            <w:r>
+              <w:rPr>
+                <w:noProof/>
+                <w:webHidden/>
+              </w:rPr>
+              <w:instrText xml:space="preserve"> PAGEREF _Toc384100599 \h </w:instrText>
+            </w:r>
+            <w:r>
+              <w:rPr>
+                <w:noProof/>
+                <w:webHidden/>
+              </w:rPr>
+            </w:r>
+            <w:r>
+              <w:rPr>
+                <w:noProof/>
+                <w:webHidden/>
+              </w:rPr>
+              <w:fldChar w:fldCharType="separate"/>
+            </w:r>
+            <w:r>
+              <w:rPr>
+                <w:noProof/>
+                <w:webHidden/>
+              </w:rPr>
+              <w:t>5</w:t>
+            </w:r>
+            <w:r>
+              <w:rPr>
+                <w:noProof/>
+                <w:webHidden/>
+              </w:rPr>
+              <w:fldChar w:fldCharType="end"/>
+            </w:r>
+          </w:hyperlink>
+        </w:p>
+        <w:p>
+          <w:pPr>
+            <w:pStyle w:val="Inhopg2"/>
+            <w:tabs>
+              <w:tab w:val="right" w:leader="dot" w:pos="9350"/>
+            </w:tabs>
+            <w:rPr>
+              <w:rFonts w:eastAsiaTheme="minorEastAsia"/>
+              <w:noProof/>
+            </w:rPr>
+          </w:pPr>
+          <w:hyperlink w:anchor="_Toc384100600" w:history="1">
+            <w:r>
+              <w:rPr>
+                <w:rStyle w:val="Hyperlink"/>
+                <w:noProof/>
+              </w:rPr>
               <w:t>OPENING A WORKSPACE</w:t>
             </w:r>
             <w:r>
@@ -797,7 +867,7 @@
                 <w:noProof/>
                 <w:webHidden/>
               </w:rPr>
-              <w:instrText xml:space="preserve"> PAGEREF _Toc359868842 \h </w:instrText>
+              <w:instrText xml:space="preserve"> PAGEREF _Toc384100600 \h </w:instrText>
             </w:r>
             <w:r>
               <w:rPr>
@@ -817,7 +887,7 @@
                 <w:noProof/>
                 <w:webHidden/>
               </w:rPr>
-              <w:t>5</w:t>
+              <w:t>6</w:t>
             </w:r>
             <w:r>
               <w:rPr>
@@ -839,7 +909,7 @@
               <w:noProof/>
             </w:rPr>
           </w:pPr>
-          <w:hyperlink w:anchor="_Toc359868843" w:history="1">
+          <w:hyperlink w:anchor="_Toc384100601" w:history="1">
             <w:r>
               <w:rPr>
                 <w:rStyle w:val="Hyperlink"/>
@@ -866,7 +936,7 @@
                 <w:noProof/>
                 <w:webHidden/>
               </w:rPr>
-              <w:instrText xml:space="preserve"> PAGEREF _Toc359868843 \h </w:instrText>
+              <w:instrText xml:space="preserve"> PAGEREF _Toc384100601 \h </w:instrText>
             </w:r>
             <w:r>
               <w:rPr>
@@ -886,7 +956,7 @@
                 <w:noProof/>
                 <w:webHidden/>
               </w:rPr>
-              <w:t>6</w:t>
+              <w:t>7</w:t>
             </w:r>
             <w:r>
               <w:rPr>
@@ -908,7 +978,7 @@
               <w:noProof/>
             </w:rPr>
           </w:pPr>
-          <w:hyperlink w:anchor="_Toc359868844" w:history="1">
+          <w:hyperlink w:anchor="_Toc384100602" w:history="1">
             <w:r>
               <w:rPr>
                 <w:rStyle w:val="Hyperlink"/>
@@ -935,7 +1005,7 @@
                 <w:noProof/>
                 <w:webHidden/>
               </w:rPr>
-              <w:instrText xml:space="preserve"> PAGEREF _Toc359868844 \h </w:instrText>
+              <w:instrText xml:space="preserve"> PAGEREF _Toc384100602 \h </w:instrText>
             </w:r>
             <w:r>
               <w:rPr>
@@ -955,7 +1025,7 @@
                 <w:noProof/>
                 <w:webHidden/>
               </w:rPr>
-              <w:t>7</w:t>
+              <w:t>8</w:t>
             </w:r>
             <w:r>
               <w:rPr>
@@ -1004,7 +1074,7 @@
           <w:color w:val="ED0010"/>
         </w:rPr>
       </w:pPr>
-      <w:bookmarkStart w:id="0" w:name="_Toc359868838"/>
+      <w:bookmarkStart w:id="0" w:name="_Toc384100595"/>
       <w:r>
         <w:rPr>
           <w:color w:val="ED0010"/>
@@ -1030,11 +1100,242 @@
       <w:pPr>
         <w:pStyle w:val="Kop1"/>
       </w:pPr>
-      <w:bookmarkStart w:id="2" w:name="_Toc359868839"/>
+      <w:bookmarkStart w:id="2" w:name="_Toc384100596"/>
       <w:r>
         <w:t>GETTING STARTED</w:t>
       </w:r>
       <w:bookmarkEnd w:id="2"/>
+    </w:p>
+    <w:p>
+      <w:pPr>
+        <w:pStyle w:val="Kop2"/>
+      </w:pPr>
+      <w:bookmarkStart w:id="3" w:name="_Toc384100597"/>
+      <w:r>
+        <w:t>Dow</w:t>
+      </w:r>
+      <w:r>
+        <w:t>n</w:t>
+      </w:r>
+      <w:r>
+        <w:t>load and run HUSACCT</w:t>
+      </w:r>
+      <w:bookmarkEnd w:id="3"/>
+    </w:p>
+    <w:p>
+      <w:pPr>
+        <w:pStyle w:val="Lijstalinea"/>
+        <w:numPr>
+          <w:ilvl w:val="0"/>
+          <w:numId w:val="1"/>
+        </w:numPr>
+        <w:spacing w:after="200" w:line="276" w:lineRule="auto"/>
+        <w:ind w:left="360"/>
+      </w:pPr>
+      <w:r>
+        <w:t>Visit:</w:t>
+      </w:r>
+      <w:r>
+        <w:t xml:space="preserve"> </w:t>
+      </w:r>
+      <w:hyperlink r:id="rId9" w:history="1">
+        <w:r>
+          <w:rPr>
+            <w:rStyle w:val="Hyperlink"/>
+          </w:rPr>
+          <w:t>http://husacct.github.io/HUSACCT/</w:t>
+        </w:r>
+      </w:hyperlink>
+      <w:r>
+        <w:rPr>
+          <w:rStyle w:val="Hyperlink"/>
+        </w:rPr>
+        <w:br/>
+      </w:r>
+      <w:proofErr w:type="gramStart"/>
+      <w:r>
+        <w:t>At</w:t>
+      </w:r>
+      <w:proofErr w:type="gramEnd"/>
+      <w:r>
+        <w:t xml:space="preserve"> this site you can watch an introduction video, access the documentation and download the latest release of HUSACCT. </w:t>
+      </w:r>
+      <w:r>
+        <w:br/>
+        <w:t xml:space="preserve">Select “Download </w:t>
+      </w:r>
+      <w:proofErr w:type="spellStart"/>
+      <w:r>
+        <w:t>HUSACCT_x.x</w:t>
+      </w:r>
+      <w:proofErr w:type="spellEnd"/>
+      <w:r>
+        <w:t xml:space="preserve"> JAR File” and save the jar in a suitable directory.</w:t>
+      </w:r>
+    </w:p>
+    <w:p>
+      <w:pPr>
+        <w:pStyle w:val="Lijstalinea"/>
+        <w:numPr>
+          <w:ilvl w:val="0"/>
+          <w:numId w:val="1"/>
+        </w:numPr>
+        <w:spacing w:after="200" w:line="276" w:lineRule="auto"/>
+        <w:ind w:left="360"/>
+      </w:pPr>
+      <w:r>
+        <w:t xml:space="preserve">The tool starts </w:t>
+      </w:r>
+      <w:r>
+        <w:t>when you open or double click the jar-file (if</w:t>
+      </w:r>
+      <w:r>
+        <w:t xml:space="preserve"> your local Java-settings are </w:t>
+      </w:r>
+      <w:r>
+        <w:t>ok)</w:t>
+      </w:r>
+      <w:r>
+        <w:t>.</w:t>
+      </w:r>
+      <w:r>
+        <w:br/>
+      </w:r>
+      <w:r>
+        <w:t xml:space="preserve">Note: HUSACCT 2.x requires Java 1.7. </w:t>
+      </w:r>
+    </w:p>
+    <w:p>
+      <w:pPr>
+        <w:pStyle w:val="Lijstalinea"/>
+        <w:numPr>
+          <w:ilvl w:val="1"/>
+          <w:numId w:val="1"/>
+        </w:numPr>
+        <w:spacing w:after="200" w:line="276" w:lineRule="auto"/>
+        <w:ind w:left="720"/>
+      </w:pPr>
+      <w:r>
+        <w:t>If not</w:t>
+      </w:r>
+      <w:r>
+        <w:t xml:space="preserve"> (and you are running Windows), create a shortcut and edit Target to:</w:t>
+      </w:r>
+      <w:r>
+        <w:br/>
+        <w:t>java -jar &lt;</w:t>
+      </w:r>
+      <w:proofErr w:type="spellStart"/>
+      <w:r>
+        <w:t>pathToHUSACCT</w:t>
+      </w:r>
+      <w:proofErr w:type="spellEnd"/>
+      <w:r>
+        <w:t>&gt;</w:t>
+      </w:r>
+      <w:proofErr w:type="spellStart"/>
+      <w:r>
+        <w:t>HUSACCT_x.x.jar</w:t>
+      </w:r>
+      <w:proofErr w:type="spellEnd"/>
+      <w:r>
+        <w:br/>
+        <w:t xml:space="preserve">For example: </w:t>
+      </w:r>
+      <w:r>
+        <w:br/>
+        <w:t>java –jar C:\Tools\HUSACCT\HUSACCT_2.2</w:t>
+      </w:r>
+      <w:r>
+        <w:t>.jar</w:t>
+      </w:r>
+      <w:r>
+        <w:t xml:space="preserve"> </w:t>
+      </w:r>
+      <w:r>
+        <w:br/>
+        <w:t xml:space="preserve">or </w:t>
+      </w:r>
+      <w:r>
+        <w:t>"C:\Program Files (x86)\Java\jre7\bin\java.exe" -</w:t>
+      </w:r>
+      <w:r>
+        <w:t>jar C:\Tools\HUSACCT\HUSACCT_2.2</w:t>
+      </w:r>
+      <w:r>
+        <w:t>.jar</w:t>
+      </w:r>
+    </w:p>
+    <w:p>
+      <w:pPr>
+        <w:pStyle w:val="Lijstalinea"/>
+        <w:numPr>
+          <w:ilvl w:val="1"/>
+          <w:numId w:val="1"/>
+        </w:numPr>
+        <w:spacing w:after="200" w:line="276" w:lineRule="auto"/>
+        <w:ind w:left="720"/>
+      </w:pPr>
+      <w:r>
+        <w:t>Alternatively</w:t>
+      </w:r>
+      <w:r>
+        <w:t>, start a Command prompt</w:t>
+      </w:r>
+      <w:r>
+        <w:t xml:space="preserve">, </w:t>
+      </w:r>
+      <w:proofErr w:type="spellStart"/>
+      <w:r>
+        <w:t>cd</w:t>
+      </w:r>
+      <w:proofErr w:type="spellEnd"/>
+      <w:r>
+        <w:t xml:space="preserve"> to the directory with the HUSACCT</w:t>
+      </w:r>
+      <w:r>
+        <w:t xml:space="preserve"> </w:t>
+      </w:r>
+      <w:r>
+        <w:t xml:space="preserve">jar </w:t>
+      </w:r>
+      <w:r>
+        <w:t xml:space="preserve">and </w:t>
+      </w:r>
+      <w:r>
+        <w:t>start the tool from the command line, for example</w:t>
+      </w:r>
+      <w:r>
+        <w:t xml:space="preserve">: </w:t>
+      </w:r>
+      <w:r>
+        <w:t>C:\Tools</w:t>
+      </w:r>
+      <w:r>
+        <w:t>&gt;java -jar HUSACCT</w:t>
+      </w:r>
+      <w:r>
+        <w:t>_2.2</w:t>
+      </w:r>
+      <w:r>
+        <w:t>.jar</w:t>
+      </w:r>
+      <w:r>
+        <w:t>.</w:t>
+      </w:r>
+      <w:r>
+        <w:br/>
+        <w:t>If needed, check</w:t>
+      </w:r>
+      <w:r>
+        <w:t xml:space="preserve"> the Java version</w:t>
+      </w:r>
+      <w:r>
+        <w:t xml:space="preserve"> with command</w:t>
+      </w:r>
+      <w:r>
+        <w:t>: java –version.</w:t>
+      </w:r>
     </w:p>
     <w:p>
       <w:pPr>
@@ -1043,11 +1344,11 @@
           <w:rFonts w:ascii="Courier New" w:hAnsi="Courier New" w:cs="Courier New"/>
         </w:rPr>
       </w:pPr>
-      <w:bookmarkStart w:id="3" w:name="_Toc359868840"/>
+      <w:bookmarkStart w:id="4" w:name="_Toc384100598"/>
       <w:r>
         <w:t>CREATING A WORKSPACE</w:t>
       </w:r>
-      <w:bookmarkEnd w:id="3"/>
+      <w:bookmarkEnd w:id="4"/>
     </w:p>
     <w:p>
       <w:r>
@@ -1153,7 +1454,7 @@
                     </pic:cNvPicPr>
                   </pic:nvPicPr>
                   <pic:blipFill>
-                    <a:blip r:embed="rId8" cstate="print"/>
+                    <a:blip r:embed="rId10" cstate="print"/>
                     <a:srcRect/>
                     <a:stretch>
                       <a:fillRect/>
@@ -1229,11 +1530,11 @@
       <w:pPr>
         <w:pStyle w:val="Kop2"/>
       </w:pPr>
-      <w:bookmarkStart w:id="4" w:name="_Toc359868841"/>
+      <w:bookmarkStart w:id="5" w:name="_Toc384100599"/>
       <w:r>
         <w:t>SAVING A WORKSPACE</w:t>
       </w:r>
-      <w:bookmarkEnd w:id="4"/>
+      <w:bookmarkEnd w:id="5"/>
     </w:p>
     <w:p>
       <w:r>
@@ -1312,7 +1613,7 @@
                     </pic:cNvPicPr>
                   </pic:nvPicPr>
                   <pic:blipFill>
-                    <a:blip r:embed="rId9" cstate="print"/>
+                    <a:blip r:embed="rId11" cstate="print"/>
                     <a:srcRect/>
                     <a:stretch>
                       <a:fillRect/>
@@ -1361,14 +1662,14 @@
       <w:pPr>
         <w:pStyle w:val="Kop2"/>
       </w:pPr>
-      <w:bookmarkStart w:id="5" w:name="_Toc359868842"/>
+      <w:bookmarkStart w:id="6" w:name="_Toc384100600"/>
       <w:r>
         <w:t>OPENIN</w:t>
       </w:r>
       <w:r>
         <w:t>G A WORKSPACE</w:t>
       </w:r>
-      <w:bookmarkEnd w:id="5"/>
+      <w:bookmarkEnd w:id="6"/>
     </w:p>
     <w:p>
       <w:r>
@@ -1487,7 +1788,7 @@
                     </pic:cNvPicPr>
                   </pic:nvPicPr>
                   <pic:blipFill>
-                    <a:blip r:embed="rId10" cstate="print"/>
+                    <a:blip r:embed="rId12" cstate="print"/>
                     <a:srcRect/>
                     <a:stretch>
                       <a:fillRect/>
@@ -1523,11 +1824,11 @@
       <w:pPr>
         <w:pStyle w:val="Kop1"/>
       </w:pPr>
-      <w:bookmarkStart w:id="6" w:name="_Toc359868843"/>
+      <w:bookmarkStart w:id="7" w:name="_Toc384100601"/>
       <w:r>
         <w:t>APPLICATION ANALYSIS HISTORY</w:t>
       </w:r>
-      <w:bookmarkEnd w:id="6"/>
+      <w:bookmarkEnd w:id="7"/>
     </w:p>
     <w:p>
       <w:r>
@@ -1587,7 +1888,7 @@
                     </pic:cNvPicPr>
                   </pic:nvPicPr>
                   <pic:blipFill>
-                    <a:blip r:embed="rId11" cstate="print"/>
+                    <a:blip r:embed="rId13" cstate="print"/>
                     <a:srcRect/>
                     <a:stretch>
                       <a:fillRect/>
@@ -1628,11 +1929,11 @@
       <w:pPr>
         <w:pStyle w:val="Kop1"/>
       </w:pPr>
-      <w:bookmarkStart w:id="7" w:name="_Toc359868844"/>
+      <w:bookmarkStart w:id="8" w:name="_Toc384100602"/>
       <w:r>
         <w:t>ACTION LOG</w:t>
       </w:r>
-      <w:bookmarkEnd w:id="7"/>
+      <w:bookmarkEnd w:id="8"/>
     </w:p>
     <w:p>
       <w:r>
@@ -1742,7 +2043,7 @@
                     </pic:cNvPicPr>
                   </pic:nvPicPr>
                   <pic:blipFill>
-                    <a:blip r:embed="rId12" cstate="print"/>
+                    <a:blip r:embed="rId14" cstate="print"/>
                     <a:srcRect/>
                     <a:stretch>
                       <a:fillRect/>
@@ -1772,7 +2073,7 @@
       </w:r>
     </w:p>
     <w:sectPr>
-      <w:footerReference w:type="default" r:id="rId13"/>
+      <w:footerReference w:type="default" r:id="rId15"/>
       <w:pgSz w:w="12240" w:h="15840"/>
       <w:pgMar w:top="1440" w:right="1440" w:bottom="1440" w:left="1440" w:header="720" w:footer="720" w:gutter="0"/>
       <w:pgNumType w:start="0"/>
@@ -1963,7 +2264,7 @@
             <w:sz w:val="28"/>
             <w:szCs w:val="28"/>
           </w:rPr>
-          <w:t>7</w:t>
+          <w:t>3</w:t>
         </w:r>
         <w:r>
           <w:rPr>
@@ -2004,6 +2305,100 @@
     </w:p>
   </w:footnote>
 </w:footnotes>
+</file>
+
+<file path=word/numbering.xml><?xml version="1.0" encoding="utf-8"?>
+<w:numbering xmlns:ve="http://schemas.openxmlformats.org/markup-compatibility/2006" xmlns:o="urn:schemas-microsoft-com:office:office" xmlns:r="http://schemas.openxmlformats.org/officeDocument/2006/relationships" xmlns:m="http://schemas.openxmlformats.org/officeDocument/2006/math" xmlns:v="urn:schemas-microsoft-com:vml" xmlns:wp="http://schemas.openxmlformats.org/drawingml/2006/wordprocessingDrawing" xmlns:w10="urn:schemas-microsoft-com:office:word" xmlns:w="http://schemas.openxmlformats.org/wordprocessingml/2006/main" xmlns:wne="http://schemas.microsoft.com/office/word/2006/wordml">
+  <w:abstractNum w:abstractNumId="0">
+    <w:nsid w:val="2E1D57DA"/>
+    <w:multiLevelType w:val="hybridMultilevel"/>
+    <w:tmpl w:val="1480FB68"/>
+    <w:lvl w:ilvl="0" w:tplc="0413000F">
+      <w:start w:val="1"/>
+      <w:numFmt w:val="decimal"/>
+      <w:lvlText w:val="%1."/>
+      <w:lvlJc w:val="left"/>
+      <w:pPr>
+        <w:ind w:left="720" w:hanging="360"/>
+      </w:pPr>
+    </w:lvl>
+    <w:lvl w:ilvl="1" w:tplc="04130019">
+      <w:start w:val="1"/>
+      <w:numFmt w:val="lowerLetter"/>
+      <w:lvlText w:val="%2."/>
+      <w:lvlJc w:val="left"/>
+      <w:pPr>
+        <w:ind w:left="1440" w:hanging="360"/>
+      </w:pPr>
+    </w:lvl>
+    <w:lvl w:ilvl="2" w:tplc="0413001B">
+      <w:start w:val="1"/>
+      <w:numFmt w:val="lowerRoman"/>
+      <w:lvlText w:val="%3."/>
+      <w:lvlJc w:val="right"/>
+      <w:pPr>
+        <w:ind w:left="2160" w:hanging="180"/>
+      </w:pPr>
+    </w:lvl>
+    <w:lvl w:ilvl="3" w:tplc="0413000F" w:tentative="1">
+      <w:start w:val="1"/>
+      <w:numFmt w:val="decimal"/>
+      <w:lvlText w:val="%4."/>
+      <w:lvlJc w:val="left"/>
+      <w:pPr>
+        <w:ind w:left="2880" w:hanging="360"/>
+      </w:pPr>
+    </w:lvl>
+    <w:lvl w:ilvl="4" w:tplc="04130019" w:tentative="1">
+      <w:start w:val="1"/>
+      <w:numFmt w:val="lowerLetter"/>
+      <w:lvlText w:val="%5."/>
+      <w:lvlJc w:val="left"/>
+      <w:pPr>
+        <w:ind w:left="3600" w:hanging="360"/>
+      </w:pPr>
+    </w:lvl>
+    <w:lvl w:ilvl="5" w:tplc="0413001B" w:tentative="1">
+      <w:start w:val="1"/>
+      <w:numFmt w:val="lowerRoman"/>
+      <w:lvlText w:val="%6."/>
+      <w:lvlJc w:val="right"/>
+      <w:pPr>
+        <w:ind w:left="4320" w:hanging="180"/>
+      </w:pPr>
+    </w:lvl>
+    <w:lvl w:ilvl="6" w:tplc="0413000F" w:tentative="1">
+      <w:start w:val="1"/>
+      <w:numFmt w:val="decimal"/>
+      <w:lvlText w:val="%7."/>
+      <w:lvlJc w:val="left"/>
+      <w:pPr>
+        <w:ind w:left="5040" w:hanging="360"/>
+      </w:pPr>
+    </w:lvl>
+    <w:lvl w:ilvl="7" w:tplc="04130019" w:tentative="1">
+      <w:start w:val="1"/>
+      <w:numFmt w:val="lowerLetter"/>
+      <w:lvlText w:val="%8."/>
+      <w:lvlJc w:val="left"/>
+      <w:pPr>
+        <w:ind w:left="5760" w:hanging="360"/>
+      </w:pPr>
+    </w:lvl>
+    <w:lvl w:ilvl="8" w:tplc="0413001B" w:tentative="1">
+      <w:start w:val="1"/>
+      <w:numFmt w:val="lowerRoman"/>
+      <w:lvlText w:val="%9."/>
+      <w:lvlJc w:val="right"/>
+      <w:pPr>
+        <w:ind w:left="6480" w:hanging="180"/>
+      </w:pPr>
+    </w:lvl>
+  </w:abstractNum>
+  <w:num w:numId="1">
+    <w:abstractNumId w:val="0"/>
+  </w:num>
+</w:numbering>
 </file>
 
 <file path=word/styles.xml><?xml version="1.0" encoding="utf-8"?>
@@ -2073,7 +2468,7 @@
     <w:lsdException w:name="Medium Shading 2 Accent 1" w:semiHidden="0" w:uiPriority="64" w:unhideWhenUsed="0"/>
     <w:lsdException w:name="Medium List 1 Accent 1" w:semiHidden="0" w:uiPriority="65" w:unhideWhenUsed="0"/>
     <w:lsdException w:name="Revision" w:unhideWhenUsed="0"/>
-    <w:lsdException w:name="List Paragraph" w:semiHidden="0" w:uiPriority="34" w:unhideWhenUsed="0"/>
+    <w:lsdException w:name="List Paragraph" w:semiHidden="0" w:uiPriority="34" w:unhideWhenUsed="0" w:qFormat="1"/>
     <w:lsdException w:name="Quote" w:semiHidden="0" w:uiPriority="29" w:unhideWhenUsed="0"/>
     <w:lsdException w:name="Intense Quote" w:semiHidden="0" w:uiPriority="30" w:unhideWhenUsed="0" w:qFormat="1"/>
     <w:lsdException w:name="Medium List 2 Accent 1" w:semiHidden="0" w:uiPriority="66" w:unhideWhenUsed="0"/>
@@ -2673,6 +3068,7 @@
     <w:name w:val="List Paragraph"/>
     <w:basedOn w:val="Standaard"/>
     <w:uiPriority w:val="34"/>
+    <w:qFormat/>
     <w:rsid w:val="00B2111F"/>
     <w:pPr>
       <w:spacing w:line="240" w:lineRule="auto"/>
@@ -4593,7 +4989,7 @@
 </file>
 
 <file path=customXml/itemProps2.xml><?xml version="1.0" encoding="utf-8"?>
-<ds:datastoreItem xmlns:ds="http://schemas.openxmlformats.org/officeDocument/2006/customXml" ds:itemID="{247394D0-9B0D-4837-9622-BB307ADB5AFE}">
+<ds:datastoreItem xmlns:ds="http://schemas.openxmlformats.org/officeDocument/2006/customXml" ds:itemID="{5C74EDB6-714F-48DC-ADDD-EE3B9C9A67E0}">
   <ds:schemaRefs>
     <ds:schemaRef ds:uri="http://schemas.openxmlformats.org/officeDocument/2006/bibliography"/>
   </ds:schemaRefs>

</xml_diff>